<commit_message>
translation and markdown demo 63-66
</commit_message>
<xml_diff>
--- a/book/demos/Layout afspraken.docx
+++ b/book/demos/Layout afspraken.docx
@@ -33,14 +33,8 @@
     <w:p>
       <w:pPr>
         <w:spacing w:line="240" w:lineRule="auto"/>
-        <w:rPr>
-          <w:lang w:val="en-GB"/>
-        </w:rPr>
-      </w:pPr>
-      <w:r>
-        <w:rPr>
-          <w:lang w:val="en-GB"/>
-        </w:rPr>
+      </w:pPr>
+      <w:r>
         <w:t>Equipment</w:t>
       </w:r>
     </w:p>
@@ -60,8 +54,14 @@
     <w:p>
       <w:pPr>
         <w:spacing w:line="240" w:lineRule="auto"/>
-      </w:pPr>
-      <w:r>
+        <w:rPr>
+          <w:lang w:val="en-GB"/>
+        </w:rPr>
+      </w:pPr>
+      <w:r>
+        <w:rPr>
+          <w:lang w:val="en-GB"/>
+        </w:rPr>
         <w:t>Preperation</w:t>
       </w:r>
     </w:p>
@@ -414,13 +414,16 @@
     <w:p>
       <w:pPr>
         <w:spacing w:line="240" w:lineRule="auto"/>
-      </w:pPr>
-      <w:r>
+        <w:rPr>
+          <w:lang w:val="en-GB"/>
+        </w:rPr>
+      </w:pPr>
+      <w:r>
+        <w:rPr>
+          <w:lang w:val="en-GB"/>
+        </w:rPr>
         <w:lastRenderedPageBreak/>
-        <w:t>```{admonition} Titel van adm</w:t>
-      </w:r>
-      <w:r>
-        <w:t>onition</w:t>
+        <w:t>```{admonition} Titel van admonition</w:t>
       </w:r>
     </w:p>
     <w:p>
@@ -460,8 +463,14 @@
     <w:p>
       <w:pPr>
         <w:spacing w:line="240" w:lineRule="auto"/>
-      </w:pPr>
-      <w:r>
+        <w:rPr>
+          <w:lang w:val="en-GB"/>
+        </w:rPr>
+      </w:pPr>
+      <w:r>
+        <w:rPr>
+          <w:lang w:val="en-GB"/>
+        </w:rPr>
         <w:t xml:space="preserve">Figures: </w:t>
       </w:r>
     </w:p>
@@ -481,6 +490,74 @@
     </w:p>
     <w:p>
       <w:pPr>
+        <w:spacing w:after="0" w:line="240" w:lineRule="auto"/>
+        <w:rPr>
+          <w:rFonts w:ascii="Times New Roman" w:eastAsia="Times New Roman" w:hAnsi="Times New Roman" w:cs="Times New Roman"/>
+          <w:sz w:val="24"/>
+          <w:szCs w:val="24"/>
+          <w:lang w:eastAsia="nl-NL"/>
+        </w:rPr>
+      </w:pPr>
+      <w:r>
+        <w:rPr>
+          <w:rFonts w:ascii="Times New Roman" w:eastAsia="Times New Roman" w:hAnsi="Times New Roman" w:cs="Times New Roman"/>
+          <w:noProof/>
+          <w:sz w:val="24"/>
+          <w:szCs w:val="24"/>
+          <w:lang w:eastAsia="nl-NL"/>
+        </w:rPr>
+        <w:drawing>
+          <wp:inline distT="0" distB="0" distL="0" distR="0" wp14:anchorId="792C7481" wp14:editId="4F7691DE">
+            <wp:extent cx="5394960" cy="4785360"/>
+            <wp:effectExtent l="0" t="0" r="0" b="0"/>
+            <wp:docPr id="1171592737" name="Picture 1" descr="A computer screen shot of a program&#10;&#10;Description automatically generated"/>
+            <wp:cNvGraphicFramePr>
+              <a:graphicFrameLocks xmlns:a="http://schemas.openxmlformats.org/drawingml/2006/main" noChangeAspect="1"/>
+            </wp:cNvGraphicFramePr>
+            <a:graphic xmlns:a="http://schemas.openxmlformats.org/drawingml/2006/main">
+              <a:graphicData uri="http://schemas.openxmlformats.org/drawingml/2006/picture">
+                <pic:pic xmlns:pic="http://schemas.openxmlformats.org/drawingml/2006/picture">
+                  <pic:nvPicPr>
+                    <pic:cNvPr id="1171592737" name="Picture 1" descr="A computer screen shot of a program&#10;&#10;Description automatically generated"/>
+                    <pic:cNvPicPr>
+                      <a:picLocks noChangeAspect="1" noChangeArrowheads="1"/>
+                    </pic:cNvPicPr>
+                  </pic:nvPicPr>
+                  <pic:blipFill>
+                    <a:blip r:embed="rId4">
+                      <a:extLst>
+                        <a:ext uri="{28A0092B-C50C-407E-A947-70E740481C1C}">
+                          <a14:useLocalDpi xmlns:a14="http://schemas.microsoft.com/office/drawing/2010/main" val="0"/>
+                        </a:ext>
+                      </a:extLst>
+                    </a:blip>
+                    <a:srcRect/>
+                    <a:stretch>
+                      <a:fillRect/>
+                    </a:stretch>
+                  </pic:blipFill>
+                  <pic:spPr bwMode="auto">
+                    <a:xfrm>
+                      <a:off x="0" y="0"/>
+                      <a:ext cx="5394960" cy="4785360"/>
+                    </a:xfrm>
+                    <a:prstGeom prst="rect">
+                      <a:avLst/>
+                    </a:prstGeom>
+                    <a:noFill/>
+                    <a:ln>
+                      <a:noFill/>
+                    </a:ln>
+                  </pic:spPr>
+                </pic:pic>
+              </a:graphicData>
+            </a:graphic>
+          </wp:inline>
+        </w:drawing>
+      </w:r>
+    </w:p>
+    <w:p>
+      <w:pPr>
         <w:spacing w:line="240" w:lineRule="auto"/>
         <w:rPr>
           <w:lang w:val="en-GB"/>
@@ -554,6 +631,7 @@
         <w:rPr>
           <w:noProof/>
         </w:rPr>
+        <w:lastRenderedPageBreak/>
         <w:drawing>
           <wp:inline distT="0" distB="0" distL="0" distR="0" wp14:anchorId="12AC3CB9" wp14:editId="32426047">
             <wp:extent cx="5760720" cy="1193800"/>
@@ -572,7 +650,7 @@
                     </pic:cNvPicPr>
                   </pic:nvPicPr>
                   <pic:blipFill>
-                    <a:blip r:embed="rId4">
+                    <a:blip r:embed="rId5">
                       <a:extLst>
                         <a:ext uri="{28A0092B-C50C-407E-A947-70E740481C1C}">
                           <a14:useLocalDpi xmlns:a14="http://schemas.microsoft.com/office/drawing/2010/main" val="0"/>

</xml_diff>